<commit_message>
Updates for most figures
</commit_message>
<xml_diff>
--- a/first-cycle SI v1.docx
+++ b/first-cycle SI v1.docx
@@ -227,216 +227,101 @@
     </w:p>
     <w:p>
       <w:pPr>
-        <w:spacing w:line="480" w:lineRule="auto"/>
+        <w:spacing w:line="360" w:lineRule="auto"/>
+        <w:rPr>
+          <w:rFonts w:ascii="Times New Roman" w:eastAsia="Times New Roman" w:hAnsi="Times New Roman" w:cs="Times New Roman"/>
+        </w:rPr>
+      </w:pPr>
+      <w:r>
+        <w:rPr>
+          <w:rFonts w:ascii="Times New Roman" w:hAnsi="Times New Roman" w:cs="Times New Roman"/>
+          <w:b/>
+        </w:rPr>
+        <w:t xml:space="preserve">Figure S1. </w:t>
+      </w:r>
+      <w:r>
         <w:rPr>
           <w:rFonts w:ascii="Times New Roman" w:hAnsi="Times New Roman" w:cs="Times New Roman"/>
           <w:bCs/>
         </w:rPr>
-      </w:pPr>
+        <w:t xml:space="preserve">Voltage vs. capacity and </w:t>
+      </w:r>
+      <w:proofErr w:type="spellStart"/>
+      <w:r>
+        <w:rPr>
+          <w:rFonts w:ascii="Times New Roman" w:hAnsi="Times New Roman" w:cs="Times New Roman"/>
+          <w:bCs/>
+          <w:i/>
+          <w:iCs/>
+        </w:rPr>
+        <w:t>dQ</w:t>
+      </w:r>
+      <w:proofErr w:type="spellEnd"/>
+      <w:r>
+        <w:rPr>
+          <w:rFonts w:ascii="Times New Roman" w:hAnsi="Times New Roman" w:cs="Times New Roman"/>
+          <w:bCs/>
+        </w:rPr>
+        <w:t>/</w:t>
+      </w:r>
+      <w:proofErr w:type="spellStart"/>
+      <w:r>
+        <w:rPr>
+          <w:rFonts w:ascii="Times New Roman" w:hAnsi="Times New Roman" w:cs="Times New Roman"/>
+          <w:bCs/>
+          <w:i/>
+          <w:iCs/>
+        </w:rPr>
+        <w:t>dV</w:t>
+      </w:r>
+      <w:proofErr w:type="spellEnd"/>
+      <w:r>
+        <w:rPr>
+          <w:rFonts w:ascii="Times New Roman" w:hAnsi="Times New Roman" w:cs="Times New Roman"/>
+          <w:bCs/>
+        </w:rPr>
+        <w:t xml:space="preserve"> vs. voltage </w:t>
+      </w:r>
+      <w:r>
+        <w:rPr>
+          <w:rFonts w:ascii="Times New Roman" w:hAnsi="Times New Roman" w:cs="Times New Roman"/>
+          <w:bCs/>
+        </w:rPr>
+        <w:t>for the first two cycles of a carbon black/Li cell with a first lithiation rate 10C and a rate of C/10 for all other cycles</w:t>
+      </w:r>
+      <w:r>
+        <w:rPr>
+          <w:rFonts w:ascii="Times New Roman" w:hAnsi="Times New Roman" w:cs="Times New Roman"/>
+          <w:bCs/>
+        </w:rPr>
+        <w:t>. A small peak near 0.8 V on the second lithiation indicates that EC reduction did not complete on the first cycle</w:t>
+      </w:r>
+      <w:r>
+        <w:rPr>
+          <w:rFonts w:ascii="Times New Roman" w:hAnsi="Times New Roman" w:cs="Times New Roman"/>
+          <w:bCs/>
+        </w:rPr>
+        <w:t>. This experiment is the only one for which we observed an EC reduction peak beyond the first lithiation.</w:t>
+      </w:r>
       <w:r>
         <w:rPr>
           <w:rFonts w:ascii="Times New Roman" w:hAnsi="Times New Roman" w:cs="Times New Roman"/>
           <w:b/>
         </w:rPr>
-        <w:t>Figure S</w:t>
-      </w:r>
-      <w:r>
-        <w:rPr>
-          <w:rFonts w:ascii="Times New Roman" w:hAnsi="Times New Roman" w:cs="Times New Roman"/>
-          <w:b/>
-        </w:rPr>
-        <w:t>1</w:t>
-      </w:r>
-      <w:r>
-        <w:rPr>
-          <w:rFonts w:ascii="Times New Roman" w:hAnsi="Times New Roman" w:cs="Times New Roman"/>
-          <w:b/>
-        </w:rPr>
-        <w:t xml:space="preserve">. </w:t>
+        <w:t xml:space="preserve"> </w:t>
       </w:r>
     </w:p>
     <w:p>
       <w:pPr>
         <w:rPr>
-          <w:rFonts w:ascii="Times New Roman" w:hAnsi="Times New Roman" w:cs="Times New Roman"/>
-        </w:rPr>
-      </w:pPr>
-      <w:r>
-        <w:rPr>
-          <w:rFonts w:ascii="Times New Roman" w:hAnsi="Times New Roman" w:cs="Times New Roman"/>
-        </w:rPr>
-        <w:br w:type="page"/>
-      </w:r>
-    </w:p>
-    <w:p>
-      <w:pPr>
-        <w:spacing w:line="480" w:lineRule="auto"/>
-        <w:jc w:val="center"/>
-        <w:rPr>
-          <w:rFonts w:ascii="Times New Roman" w:hAnsi="Times New Roman" w:cs="Times New Roman"/>
-        </w:rPr>
-      </w:pPr>
-      <w:r>
-        <w:rPr>
-          <w:rFonts w:ascii="Times New Roman" w:hAnsi="Times New Roman" w:cs="Times New Roman"/>
-          <w:noProof/>
-        </w:rPr>
-        <w:lastRenderedPageBreak/>
-        <w:drawing>
-          <wp:inline distT="0" distB="0" distL="0" distR="0" wp14:anchorId="71B9715E" wp14:editId="7A0E3318">
-            <wp:extent cx="2921000" cy="4394200"/>
-            <wp:effectExtent l="0" t="0" r="0" b="0"/>
-            <wp:docPr id="2" name="Picture 2"/>
-            <wp:cNvGraphicFramePr>
-              <a:graphicFrameLocks xmlns:a="http://schemas.openxmlformats.org/drawingml/2006/main" noChangeAspect="1"/>
-            </wp:cNvGraphicFramePr>
-            <a:graphic xmlns:a="http://schemas.openxmlformats.org/drawingml/2006/main">
-              <a:graphicData uri="http://schemas.openxmlformats.org/drawingml/2006/picture">
-                <pic:pic xmlns:pic="http://schemas.openxmlformats.org/drawingml/2006/picture">
-                  <pic:nvPicPr>
-                    <pic:cNvPr id="2" name="C_rate_CE_corrlations.eps"/>
-                    <pic:cNvPicPr/>
-                  </pic:nvPicPr>
-                  <pic:blipFill>
-                    <a:blip r:embed="rId10">
-                      <a:extLst>
-                        <a:ext uri="{28A0092B-C50C-407E-A947-70E740481C1C}">
-                          <a14:useLocalDpi xmlns:a14="http://schemas.microsoft.com/office/drawing/2010/main" val="0"/>
-                        </a:ext>
-                      </a:extLst>
-                    </a:blip>
-                    <a:stretch>
-                      <a:fillRect/>
-                    </a:stretch>
-                  </pic:blipFill>
-                  <pic:spPr>
-                    <a:xfrm>
-                      <a:off x="0" y="0"/>
-                      <a:ext cx="2921000" cy="4394200"/>
-                    </a:xfrm>
-                    <a:prstGeom prst="rect">
-                      <a:avLst/>
-                    </a:prstGeom>
-                  </pic:spPr>
-                </pic:pic>
-              </a:graphicData>
-            </a:graphic>
-          </wp:inline>
-        </w:drawing>
-      </w:r>
-    </w:p>
-    <w:p>
-      <w:pPr>
-        <w:spacing w:line="480" w:lineRule="auto"/>
-        <w:rPr>
-          <w:rFonts w:ascii="Times New Roman" w:hAnsi="Times New Roman" w:cs="Times New Roman"/>
-          <w:bCs/>
-        </w:rPr>
-      </w:pPr>
-      <w:r>
-        <w:rPr>
-          <w:rFonts w:ascii="Times New Roman" w:hAnsi="Times New Roman" w:cs="Times New Roman"/>
+          <w:rFonts w:ascii="Times New Roman" w:eastAsiaTheme="minorEastAsia" w:hAnsi="Times New Roman" w:cs="Times New Roman"/>
           <w:b/>
         </w:rPr>
-        <w:t>Figure S</w:t>
-      </w:r>
-      <w:r>
-        <w:rPr>
-          <w:rFonts w:ascii="Times New Roman" w:hAnsi="Times New Roman" w:cs="Times New Roman"/>
-          <w:b/>
-        </w:rPr>
-        <w:t xml:space="preserve">2. </w:t>
-      </w:r>
-    </w:p>
-    <w:p>
-      <w:pPr>
-        <w:rPr>
-          <w:rFonts w:ascii="Times New Roman" w:hAnsi="Times New Roman" w:cs="Times New Roman"/>
-        </w:rPr>
-      </w:pPr>
-      <w:r>
-        <w:rPr>
-          <w:rFonts w:ascii="Times New Roman" w:hAnsi="Times New Roman" w:cs="Times New Roman"/>
-        </w:rPr>
-        <w:br w:type="page"/>
-      </w:r>
-    </w:p>
-    <w:p>
-      <w:pPr>
-        <w:spacing w:line="480" w:lineRule="auto"/>
-        <w:jc w:val="center"/>
-        <w:rPr>
-          <w:rFonts w:ascii="Times New Roman" w:hAnsi="Times New Roman" w:cs="Times New Roman"/>
-        </w:rPr>
-      </w:pPr>
-      <w:r>
-        <w:rPr>
-          <w:rFonts w:ascii="Times New Roman" w:hAnsi="Times New Roman" w:cs="Times New Roman"/>
-          <w:noProof/>
-        </w:rPr>
-        <w:lastRenderedPageBreak/>
-        <w:drawing>
-          <wp:inline distT="0" distB="0" distL="0" distR="0" wp14:anchorId="0DCAD5D3" wp14:editId="0C02345D">
-            <wp:extent cx="2971800" cy="4445000"/>
-            <wp:effectExtent l="0" t="0" r="0" b="0"/>
-            <wp:docPr id="3" name="Picture 3"/>
-            <wp:cNvGraphicFramePr>
-              <a:graphicFrameLocks xmlns:a="http://schemas.openxmlformats.org/drawingml/2006/main" noChangeAspect="1"/>
-            </wp:cNvGraphicFramePr>
-            <a:graphic xmlns:a="http://schemas.openxmlformats.org/drawingml/2006/main">
-              <a:graphicData uri="http://schemas.openxmlformats.org/drawingml/2006/picture">
-                <pic:pic xmlns:pic="http://schemas.openxmlformats.org/drawingml/2006/picture">
-                  <pic:nvPicPr>
-                    <pic:cNvPr id="3" name="eta_vs_temp_and_salt.eps"/>
-                    <pic:cNvPicPr/>
-                  </pic:nvPicPr>
-                  <pic:blipFill>
-                    <a:blip r:embed="rId11">
-                      <a:extLst>
-                        <a:ext uri="{28A0092B-C50C-407E-A947-70E740481C1C}">
-                          <a14:useLocalDpi xmlns:a14="http://schemas.microsoft.com/office/drawing/2010/main" val="0"/>
-                        </a:ext>
-                      </a:extLst>
-                    </a:blip>
-                    <a:stretch>
-                      <a:fillRect/>
-                    </a:stretch>
-                  </pic:blipFill>
-                  <pic:spPr>
-                    <a:xfrm>
-                      <a:off x="0" y="0"/>
-                      <a:ext cx="2971800" cy="4445000"/>
-                    </a:xfrm>
-                    <a:prstGeom prst="rect">
-                      <a:avLst/>
-                    </a:prstGeom>
-                  </pic:spPr>
-                </pic:pic>
-              </a:graphicData>
-            </a:graphic>
-          </wp:inline>
-        </w:drawing>
-      </w:r>
-    </w:p>
-    <w:p>
-      <w:pPr>
-        <w:spacing w:line="480" w:lineRule="auto"/>
-        <w:rPr>
-          <w:rFonts w:ascii="Times New Roman" w:hAnsi="Times New Roman" w:cs="Times New Roman"/>
-          <w:bCs/>
-        </w:rPr>
-      </w:pPr>
-      <w:r>
-        <w:rPr>
-          <w:rFonts w:ascii="Times New Roman" w:hAnsi="Times New Roman" w:cs="Times New Roman"/>
-          <w:b/>
-        </w:rPr>
-        <w:t xml:space="preserve">Figure S3. </w:t>
-      </w:r>
+      </w:pPr>
     </w:p>
     <w:sectPr>
-      <w:footerReference w:type="even" r:id="rId12"/>
-      <w:footerReference w:type="default" r:id="rId13"/>
+      <w:footerReference w:type="even" r:id="rId10"/>
+      <w:footerReference w:type="default" r:id="rId11"/>
       <w:pgSz w:w="12240" w:h="15840"/>
       <w:pgMar w:top="1440" w:right="1440" w:bottom="1440" w:left="1440" w:header="720" w:footer="720" w:gutter="0"/>
       <w:cols w:space="720"/>
@@ -1061,6 +946,119 @@
     </w:lvl>
   </w:abstractNum>
   <w:abstractNum w:abstractNumId="5" w15:restartNumberingAfterBreak="0">
+    <w:nsid w:val="57DF4ACB"/>
+    <w:multiLevelType w:val="hybridMultilevel"/>
+    <w:tmpl w:val="4ACAB038"/>
+    <w:lvl w:ilvl="0" w:tplc="04090001">
+      <w:start w:val="1"/>
+      <w:numFmt w:val="bullet"/>
+      <w:lvlText w:val=""/>
+      <w:lvlJc w:val="left"/>
+      <w:pPr>
+        <w:ind w:left="781" w:hanging="360"/>
+      </w:pPr>
+      <w:rPr>
+        <w:rFonts w:ascii="Symbol" w:hAnsi="Symbol" w:hint="default"/>
+      </w:rPr>
+    </w:lvl>
+    <w:lvl w:ilvl="1" w:tplc="04090003" w:tentative="1">
+      <w:start w:val="1"/>
+      <w:numFmt w:val="bullet"/>
+      <w:lvlText w:val="o"/>
+      <w:lvlJc w:val="left"/>
+      <w:pPr>
+        <w:ind w:left="1501" w:hanging="360"/>
+      </w:pPr>
+      <w:rPr>
+        <w:rFonts w:ascii="Courier New" w:hAnsi="Courier New" w:cs="Courier New" w:hint="default"/>
+      </w:rPr>
+    </w:lvl>
+    <w:lvl w:ilvl="2" w:tplc="04090005" w:tentative="1">
+      <w:start w:val="1"/>
+      <w:numFmt w:val="bullet"/>
+      <w:lvlText w:val=""/>
+      <w:lvlJc w:val="left"/>
+      <w:pPr>
+        <w:ind w:left="2221" w:hanging="360"/>
+      </w:pPr>
+      <w:rPr>
+        <w:rFonts w:ascii="Wingdings" w:hAnsi="Wingdings" w:hint="default"/>
+      </w:rPr>
+    </w:lvl>
+    <w:lvl w:ilvl="3" w:tplc="04090001" w:tentative="1">
+      <w:start w:val="1"/>
+      <w:numFmt w:val="bullet"/>
+      <w:lvlText w:val=""/>
+      <w:lvlJc w:val="left"/>
+      <w:pPr>
+        <w:ind w:left="2941" w:hanging="360"/>
+      </w:pPr>
+      <w:rPr>
+        <w:rFonts w:ascii="Symbol" w:hAnsi="Symbol" w:hint="default"/>
+      </w:rPr>
+    </w:lvl>
+    <w:lvl w:ilvl="4" w:tplc="04090003" w:tentative="1">
+      <w:start w:val="1"/>
+      <w:numFmt w:val="bullet"/>
+      <w:lvlText w:val="o"/>
+      <w:lvlJc w:val="left"/>
+      <w:pPr>
+        <w:ind w:left="3661" w:hanging="360"/>
+      </w:pPr>
+      <w:rPr>
+        <w:rFonts w:ascii="Courier New" w:hAnsi="Courier New" w:cs="Courier New" w:hint="default"/>
+      </w:rPr>
+    </w:lvl>
+    <w:lvl w:ilvl="5" w:tplc="04090005" w:tentative="1">
+      <w:start w:val="1"/>
+      <w:numFmt w:val="bullet"/>
+      <w:lvlText w:val=""/>
+      <w:lvlJc w:val="left"/>
+      <w:pPr>
+        <w:ind w:left="4381" w:hanging="360"/>
+      </w:pPr>
+      <w:rPr>
+        <w:rFonts w:ascii="Wingdings" w:hAnsi="Wingdings" w:hint="default"/>
+      </w:rPr>
+    </w:lvl>
+    <w:lvl w:ilvl="6" w:tplc="04090001" w:tentative="1">
+      <w:start w:val="1"/>
+      <w:numFmt w:val="bullet"/>
+      <w:lvlText w:val=""/>
+      <w:lvlJc w:val="left"/>
+      <w:pPr>
+        <w:ind w:left="5101" w:hanging="360"/>
+      </w:pPr>
+      <w:rPr>
+        <w:rFonts w:ascii="Symbol" w:hAnsi="Symbol" w:hint="default"/>
+      </w:rPr>
+    </w:lvl>
+    <w:lvl w:ilvl="7" w:tplc="04090003" w:tentative="1">
+      <w:start w:val="1"/>
+      <w:numFmt w:val="bullet"/>
+      <w:lvlText w:val="o"/>
+      <w:lvlJc w:val="left"/>
+      <w:pPr>
+        <w:ind w:left="5821" w:hanging="360"/>
+      </w:pPr>
+      <w:rPr>
+        <w:rFonts w:ascii="Courier New" w:hAnsi="Courier New" w:cs="Courier New" w:hint="default"/>
+      </w:rPr>
+    </w:lvl>
+    <w:lvl w:ilvl="8" w:tplc="04090005" w:tentative="1">
+      <w:start w:val="1"/>
+      <w:numFmt w:val="bullet"/>
+      <w:lvlText w:val=""/>
+      <w:lvlJc w:val="left"/>
+      <w:pPr>
+        <w:ind w:left="6541" w:hanging="360"/>
+      </w:pPr>
+      <w:rPr>
+        <w:rFonts w:ascii="Wingdings" w:hAnsi="Wingdings" w:hint="default"/>
+      </w:rPr>
+    </w:lvl>
+  </w:abstractNum>
+  <w:abstractNum w:abstractNumId="6" w15:restartNumberingAfterBreak="0">
     <w:nsid w:val="6286700B"/>
     <w:multiLevelType w:val="hybridMultilevel"/>
     <w:tmpl w:val="3F2A77AE"/>
@@ -1146,7 +1144,7 @@
       </w:pPr>
     </w:lvl>
   </w:abstractNum>
-  <w:abstractNum w:abstractNumId="6" w15:restartNumberingAfterBreak="0">
+  <w:abstractNum w:abstractNumId="7" w15:restartNumberingAfterBreak="0">
     <w:nsid w:val="789660DF"/>
     <w:multiLevelType w:val="hybridMultilevel"/>
     <w:tmpl w:val="2FF88956"/>
@@ -1263,7 +1261,7 @@
     <w:abstractNumId w:val="3"/>
   </w:num>
   <w:num w:numId="2">
-    <w:abstractNumId w:val="5"/>
+    <w:abstractNumId w:val="6"/>
   </w:num>
   <w:num w:numId="3">
     <w:abstractNumId w:val="0"/>
@@ -1278,7 +1276,10 @@
     <w:abstractNumId w:val="1"/>
   </w:num>
   <w:num w:numId="7">
-    <w:abstractNumId w:val="6"/>
+    <w:abstractNumId w:val="7"/>
+  </w:num>
+  <w:num w:numId="8">
+    <w:abstractNumId w:val="5"/>
   </w:num>
 </w:numbering>
 </file>
@@ -1796,6 +1797,16 @@
     <w:unhideWhenUsed/>
     <w:rsid w:val="005B4955"/>
   </w:style>
+  <w:style w:type="character" w:styleId="PlaceholderText">
+    <w:name w:val="Placeholder Text"/>
+    <w:basedOn w:val="DefaultParagraphFont"/>
+    <w:uiPriority w:val="99"/>
+    <w:semiHidden/>
+    <w:rsid w:val="00A170E7"/>
+    <w:rPr>
+      <w:color w:val="808080"/>
+    </w:rPr>
+  </w:style>
 </w:styles>
 </file>
 

</xml_diff>